<commit_message>
Removed GP, Template always hits, two new Heroes
</commit_message>
<xml_diff>
--- a/Player's Armory/Magic.docx
+++ b/Player's Armory/Magic.docx
@@ -523,14 +523,12 @@
           <w:lang w:val="en-US"/>
         </w:rPr>
       </w:pPr>
-      <w:proofErr w:type="spellStart"/>
       <w:r>
         <w:rPr>
           <w:lang w:val="en-US"/>
         </w:rPr>
         <w:t>Quickcast</w:t>
       </w:r>
-      <w:proofErr w:type="spellEnd"/>
     </w:p>
     <w:p>
       <w:pPr>
@@ -580,6 +578,27 @@
         </w:rPr>
         <w:t>+.</w:t>
       </w:r>
+      <w:r>
+        <w:rPr>
+          <w:lang w:val="en-US"/>
+        </w:rPr>
+        <w:t xml:space="preserve"> Rolling a </w:t>
+      </w:r>
+      <w:r>
+        <w:rPr>
+          <w:i/>
+          <w:lang w:val="en-US"/>
+        </w:rPr>
+        <w:t xml:space="preserve">Quickcast </w:t>
+      </w:r>
+      <w:r>
+        <w:rPr>
+          <w:lang w:val="en-US"/>
+        </w:rPr>
+        <w:t>counts as “during spellcasting”.</w:t>
+      </w:r>
+      <w:bookmarkStart w:id="0" w:name="_GoBack"/>
+      <w:bookmarkEnd w:id="0"/>
     </w:p>
     <w:p>
       <w:pPr>
@@ -1714,14 +1733,12 @@
                 <w:lang w:val="en-US"/>
               </w:rPr>
             </w:pPr>
-            <w:proofErr w:type="spellStart"/>
             <w:r>
               <w:rPr>
                 <w:lang w:val="en-US"/>
               </w:rPr>
               <w:t>Ghostfire</w:t>
             </w:r>
-            <w:proofErr w:type="spellEnd"/>
           </w:p>
         </w:tc>
         <w:tc>
@@ -1809,19 +1826,11 @@
                 <w:lang w:val="en-US"/>
               </w:rPr>
             </w:pPr>
-            <w:proofErr w:type="spellStart"/>
-            <w:r>
-              <w:rPr>
-                <w:lang w:val="en-US"/>
-              </w:rPr>
-              <w:t>Frostfire</w:t>
-            </w:r>
-            <w:proofErr w:type="spellEnd"/>
-            <w:r>
-              <w:rPr>
-                <w:lang w:val="en-US"/>
-              </w:rPr>
-              <w:t xml:space="preserve"> Blast</w:t>
+            <w:r>
+              <w:rPr>
+                <w:lang w:val="en-US"/>
+              </w:rPr>
+              <w:t>Frostfire Blast</w:t>
             </w:r>
           </w:p>
         </w:tc>
@@ -3551,16 +3560,7 @@
                 <w:i/>
                 <w:lang w:val="en-US"/>
               </w:rPr>
-              <w:t>Summon a familiar with a weak ranged attack (2</w:t>
-            </w:r>
-            <w:bookmarkStart w:id="0" w:name="_GoBack"/>
-            <w:bookmarkEnd w:id="0"/>
-            <w:r>
-              <w:rPr>
-                <w:i/>
-                <w:lang w:val="en-US"/>
-              </w:rPr>
-              <w:t>0cm range, 1A, 3D, 4+ Hit</w:t>
+              <w:t>Summon a familiar with a weak ranged attack (20cm range, 1A, 3D, 4+ Hit</w:t>
             </w:r>
             <w:r>
               <w:rPr>
@@ -6718,28 +6718,7 @@
                 <w:i/>
                 <w:lang w:val="en-US"/>
               </w:rPr>
-              <w:t>You may attack</w:t>
-            </w:r>
-            <w:r>
-              <w:rPr>
-                <w:i/>
-                <w:lang w:val="en-US"/>
-              </w:rPr>
-              <w:t xml:space="preserve"> two different enemies</w:t>
-            </w:r>
-            <w:r>
-              <w:rPr>
-                <w:i/>
-                <w:lang w:val="en-US"/>
-              </w:rPr>
-              <w:t xml:space="preserve"> </w:t>
-            </w:r>
-            <w:r>
-              <w:rPr>
-                <w:i/>
-                <w:lang w:val="en-US"/>
-              </w:rPr>
-              <w:t>within 10cm from another</w:t>
+              <w:t>+1 Attacks</w:t>
             </w:r>
           </w:p>
         </w:tc>
@@ -6785,7 +6764,6 @@
                 <w:lang w:val="en-US"/>
               </w:rPr>
             </w:pPr>
-            <w:proofErr w:type="spellStart"/>
             <w:r>
               <w:rPr>
                 <w:sz w:val="32"/>
@@ -6793,7 +6771,6 @@
               </w:rPr>
               <w:t>Ghostfire</w:t>
             </w:r>
-            <w:proofErr w:type="spellEnd"/>
           </w:p>
         </w:tc>
         <w:tc>
@@ -7296,23 +7273,7 @@
                 <w:i/>
                 <w:lang w:val="en-US"/>
               </w:rPr>
-              <w:t xml:space="preserve"> </w:t>
-            </w:r>
-            <w:proofErr w:type="spellStart"/>
-            <w:r>
-              <w:rPr>
-                <w:i/>
-                <w:lang w:val="en-US"/>
-              </w:rPr>
-              <w:t>Ghostfire</w:t>
-            </w:r>
-            <w:proofErr w:type="spellEnd"/>
-            <w:r>
-              <w:rPr>
-                <w:i/>
-                <w:lang w:val="en-US"/>
-              </w:rPr>
-              <w:t xml:space="preserve"> now hits in a Cone X area</w:t>
+              <w:t xml:space="preserve"> Ghostfire now hits in a Cone X area</w:t>
             </w:r>
           </w:p>
         </w:tc>
@@ -7358,7 +7319,6 @@
                 <w:lang w:val="en-US"/>
               </w:rPr>
             </w:pPr>
-            <w:proofErr w:type="spellStart"/>
             <w:r>
               <w:rPr>
                 <w:sz w:val="32"/>
@@ -7373,7 +7333,6 @@
               </w:rPr>
               <w:t>ire</w:t>
             </w:r>
-            <w:proofErr w:type="spellEnd"/>
             <w:r>
               <w:rPr>
                 <w:sz w:val="32"/>
@@ -7899,23 +7858,7 @@
                 <w:i/>
                 <w:lang w:val="en-US"/>
               </w:rPr>
-              <w:t xml:space="preserve">All hits from a </w:t>
-            </w:r>
-            <w:proofErr w:type="spellStart"/>
-            <w:r>
-              <w:rPr>
-                <w:i/>
-                <w:lang w:val="en-US"/>
-              </w:rPr>
-              <w:t>Frostfire</w:t>
-            </w:r>
-            <w:proofErr w:type="spellEnd"/>
-            <w:r>
-              <w:rPr>
-                <w:i/>
-                <w:lang w:val="en-US"/>
-              </w:rPr>
-              <w:t xml:space="preserve"> Blast are critical hits</w:t>
+              <w:t>All hits from a Frostfire Blast are critical hits</w:t>
             </w:r>
           </w:p>
         </w:tc>
@@ -9259,13 +9202,6 @@
                 <w:lang w:val="en-US"/>
               </w:rPr>
               <w:t>Cone</w:t>
-            </w:r>
-            <w:r>
-              <w:rPr>
-                <w:sz w:val="24"/>
-                <w:lang w:val="en-US"/>
-              </w:rPr>
-              <w:t xml:space="preserve"> X</w:t>
             </w:r>
           </w:p>
         </w:tc>
@@ -12521,17 +12457,8 @@
                 <w:i/>
                 <w:lang w:val="en-US"/>
               </w:rPr>
-              <w:t xml:space="preserve">The targeted ally is protected by </w:t>
-            </w:r>
-            <w:proofErr w:type="spellStart"/>
-            <w:r>
-              <w:rPr>
-                <w:i/>
-                <w:lang w:val="en-US"/>
-              </w:rPr>
-              <w:t>Forceshield</w:t>
-            </w:r>
-            <w:proofErr w:type="spellEnd"/>
+              <w:t>The targeted ally is protected by Forceshield</w:t>
+            </w:r>
             <w:r>
               <w:rPr>
                 <w:i/>
@@ -12659,23 +12586,7 @@
                 <w:i/>
                 <w:lang w:val="en-US"/>
               </w:rPr>
-              <w:t xml:space="preserve">Protection now applies </w:t>
-            </w:r>
-            <w:proofErr w:type="spellStart"/>
-            <w:r>
-              <w:rPr>
-                <w:i/>
-                <w:lang w:val="en-US"/>
-              </w:rPr>
-              <w:t>Forceshield</w:t>
-            </w:r>
-            <w:proofErr w:type="spellEnd"/>
-            <w:r>
-              <w:rPr>
-                <w:i/>
-                <w:lang w:val="en-US"/>
-              </w:rPr>
-              <w:t>(2)</w:t>
+              <w:t>Protection now applies Forceshield(2)</w:t>
             </w:r>
           </w:p>
         </w:tc>
@@ -13272,23 +13183,7 @@
                 <w:i/>
                 <w:lang w:val="en-US"/>
               </w:rPr>
-              <w:t xml:space="preserve"> Holy Wrath also applies </w:t>
-            </w:r>
-            <w:proofErr w:type="spellStart"/>
-            <w:r>
-              <w:rPr>
-                <w:i/>
-                <w:lang w:val="en-US"/>
-              </w:rPr>
-              <w:t>Forceshield</w:t>
-            </w:r>
-            <w:proofErr w:type="spellEnd"/>
-            <w:r>
-              <w:rPr>
-                <w:i/>
-                <w:lang w:val="en-US"/>
-              </w:rPr>
-              <w:t>(1)</w:t>
+              <w:t xml:space="preserve"> Holy Wrath also applies Forceshield(1)</w:t>
             </w:r>
           </w:p>
         </w:tc>

</xml_diff>